<commit_message>
Dokumantacja Metody / Procedury
</commit_message>
<xml_diff>
--- a/Dokumentacja/Wstępna Dokumantacja Bazy.docx
+++ b/Dokumentacja/Wstępna Dokumantacja Bazy.docx
@@ -90,7 +90,6 @@
         <w:br/>
         <w:t>-</w:t>
       </w:r>
-      <w:proofErr w:type="spellStart"/>
       <w:r>
         <w:rPr>
           <w:sz w:val="24"/>
@@ -101,14 +100,7 @@
         <w:rPr>
           <w:sz w:val="24"/>
         </w:rPr>
-        <w:t>podkategoria</w:t>
-      </w:r>
-      <w:proofErr w:type="spellEnd"/>
-      <w:r>
-        <w:rPr>
-          <w:sz w:val="24"/>
-        </w:rPr>
-        <w:t xml:space="preserve"> (Klucz Obcy)</w:t>
+        <w:t>podkategoria (Klucz Obcy)</w:t>
       </w:r>
       <w:r>
         <w:rPr>
@@ -117,7 +109,6 @@
         <w:br/>
         <w:t>-</w:t>
       </w:r>
-      <w:proofErr w:type="spellStart"/>
       <w:r>
         <w:rPr>
           <w:sz w:val="24"/>
@@ -128,14 +119,7 @@
         <w:rPr>
           <w:sz w:val="24"/>
         </w:rPr>
-        <w:t>dostawca</w:t>
-      </w:r>
-      <w:proofErr w:type="spellEnd"/>
-      <w:r>
-        <w:rPr>
-          <w:sz w:val="24"/>
-        </w:rPr>
-        <w:t xml:space="preserve"> (Klucz Obcy)</w:t>
+        <w:t>dostawca (Klucz Obcy)</w:t>
       </w:r>
       <w:r>
         <w:rPr>
@@ -274,7 +258,6 @@
         <w:br/>
         <w:t>-</w:t>
       </w:r>
-      <w:proofErr w:type="spellStart"/>
       <w:r>
         <w:rPr>
           <w:sz w:val="24"/>
@@ -285,14 +268,7 @@
         <w:rPr>
           <w:sz w:val="24"/>
         </w:rPr>
-        <w:t>kategoria</w:t>
-      </w:r>
-      <w:proofErr w:type="spellEnd"/>
-      <w:r>
-        <w:rPr>
-          <w:sz w:val="24"/>
-        </w:rPr>
-        <w:t xml:space="preserve"> (klucz obcy)</w:t>
+        <w:t>kategoria (klucz obcy)</w:t>
       </w:r>
       <w:r>
         <w:rPr>
@@ -339,22 +315,79 @@
           <w:sz w:val="24"/>
         </w:rPr>
         <w:br/>
+        <w:t>-imie</w:t>
+      </w:r>
+      <w:r>
+        <w:rPr>
+          <w:sz w:val="24"/>
+        </w:rPr>
+        <w:br/>
+        <w:t>-nazwisko</w:t>
+      </w:r>
+      <w:r>
+        <w:rPr>
+          <w:sz w:val="24"/>
+        </w:rPr>
+        <w:br/>
         <w:t>-</w:t>
       </w:r>
-      <w:proofErr w:type="spellStart"/>
-      <w:r>
-        <w:rPr>
-          <w:sz w:val="24"/>
-        </w:rPr>
-        <w:t>imie</w:t>
-      </w:r>
-      <w:proofErr w:type="spellEnd"/>
-      <w:r>
-        <w:rPr>
-          <w:sz w:val="24"/>
-        </w:rPr>
-        <w:br/>
-        <w:t>-nazwisko</w:t>
+      <w:r>
+        <w:rPr>
+          <w:sz w:val="24"/>
+        </w:rPr>
+        <w:t>id_</w:t>
+      </w:r>
+      <w:r>
+        <w:rPr>
+          <w:sz w:val="24"/>
+        </w:rPr>
+        <w:t>adres</w:t>
+      </w:r>
+      <w:r>
+        <w:rPr>
+          <w:sz w:val="24"/>
+        </w:rPr>
+        <w:t>(KO)</w:t>
+      </w:r>
+    </w:p>
+    <w:p>
+      <w:pPr>
+        <w:rPr>
+          <w:b/>
+          <w:sz w:val="24"/>
+        </w:rPr>
+      </w:pPr>
+      <w:r>
+        <w:rPr>
+          <w:b/>
+          <w:sz w:val="24"/>
+        </w:rPr>
+        <w:t>Klient:</w:t>
+      </w:r>
+    </w:p>
+    <w:p>
+      <w:pPr>
+        <w:rPr>
+          <w:sz w:val="24"/>
+        </w:rPr>
+      </w:pPr>
+      <w:r>
+        <w:rPr>
+          <w:sz w:val="24"/>
+        </w:rPr>
+        <w:t>-id</w:t>
+      </w:r>
+      <w:r>
+        <w:rPr>
+          <w:sz w:val="24"/>
+        </w:rPr>
+        <w:t>_klient</w:t>
+      </w:r>
+      <w:r>
+        <w:rPr>
+          <w:sz w:val="24"/>
+        </w:rPr>
+        <w:t>(KP)</w:t>
       </w:r>
       <w:r>
         <w:rPr>
@@ -363,68 +396,91 @@
         <w:br/>
         <w:t>-</w:t>
       </w:r>
-      <w:proofErr w:type="spellStart"/>
-      <w:r>
-        <w:rPr>
-          <w:sz w:val="24"/>
-        </w:rPr>
-        <w:t>id_</w:t>
-      </w:r>
-      <w:r>
-        <w:rPr>
-          <w:sz w:val="24"/>
-        </w:rPr>
-        <w:t>adres</w:t>
-      </w:r>
-      <w:proofErr w:type="spellEnd"/>
+      <w:r>
+        <w:rPr>
+          <w:sz w:val="24"/>
+        </w:rPr>
+        <w:t xml:space="preserve"> </w:t>
+      </w:r>
+      <w:r>
+        <w:rPr>
+          <w:sz w:val="24"/>
+        </w:rPr>
+        <w:t>Pesel_Użytkownicy</w:t>
+      </w:r>
+      <w:r>
+        <w:rPr>
+          <w:sz w:val="24"/>
+        </w:rPr>
+        <w:t xml:space="preserve"> </w:t>
+      </w:r>
       <w:r>
         <w:rPr>
           <w:sz w:val="24"/>
         </w:rPr>
         <w:t>(KO)</w:t>
       </w:r>
-    </w:p>
-    <w:p>
-      <w:pPr>
-        <w:rPr>
-          <w:b/>
-          <w:sz w:val="24"/>
-        </w:rPr>
-      </w:pPr>
-      <w:r>
-        <w:rPr>
-          <w:b/>
-          <w:sz w:val="24"/>
-        </w:rPr>
-        <w:t>Klient:</w:t>
-      </w:r>
-    </w:p>
-    <w:p>
-      <w:pPr>
-        <w:rPr>
-          <w:sz w:val="24"/>
-        </w:rPr>
-      </w:pPr>
-      <w:r>
-        <w:rPr>
-          <w:sz w:val="24"/>
-        </w:rPr>
-        <w:t>-</w:t>
-      </w:r>
-      <w:proofErr w:type="spellStart"/>
-      <w:r>
-        <w:rPr>
-          <w:sz w:val="24"/>
-        </w:rPr>
-        <w:t>id</w:t>
-      </w:r>
-      <w:r>
-        <w:rPr>
-          <w:sz w:val="24"/>
-        </w:rPr>
-        <w:t>_klient</w:t>
-      </w:r>
-      <w:proofErr w:type="spellEnd"/>
+      <w:r>
+        <w:rPr>
+          <w:sz w:val="24"/>
+        </w:rPr>
+        <w:br/>
+        <w:t>-mail</w:t>
+      </w:r>
+      <w:r>
+        <w:rPr>
+          <w:sz w:val="24"/>
+        </w:rPr>
+        <w:br/>
+        <w:t>-telefon</w:t>
+      </w:r>
+      <w:r>
+        <w:rPr>
+          <w:sz w:val="24"/>
+        </w:rPr>
+        <w:br/>
+        <w:t>-haslo</w:t>
+      </w:r>
+      <w:r>
+        <w:rPr>
+          <w:sz w:val="24"/>
+        </w:rPr>
+        <w:br/>
+      </w:r>
+    </w:p>
+    <w:p>
+      <w:pPr>
+        <w:rPr>
+          <w:b/>
+          <w:sz w:val="24"/>
+        </w:rPr>
+      </w:pPr>
+      <w:r>
+        <w:rPr>
+          <w:b/>
+          <w:sz w:val="24"/>
+        </w:rPr>
+        <w:t>Pracownik:</w:t>
+      </w:r>
+    </w:p>
+    <w:p>
+      <w:pPr>
+        <w:rPr>
+          <w:sz w:val="24"/>
+        </w:rPr>
+      </w:pPr>
+      <w:r>
+        <w:rPr>
+          <w:sz w:val="24"/>
+        </w:rPr>
+        <w:t>-id</w:t>
+      </w:r>
+      <w:r>
+        <w:rPr>
+          <w:sz w:val="24"/>
+        </w:rPr>
+        <w:t>_pracownik</w:t>
+      </w:r>
       <w:r>
         <w:rPr>
           <w:sz w:val="24"/>
@@ -433,141 +489,23 @@
       </w:r>
       <w:r>
         <w:rPr>
-          <w:sz w:val="24"/>
-        </w:rPr>
-        <w:br/>
-        <w:t>-</w:t>
-      </w:r>
-      <w:r>
-        <w:rPr>
-          <w:sz w:val="24"/>
-        </w:rPr>
-        <w:t xml:space="preserve"> </w:t>
-      </w:r>
-      <w:proofErr w:type="spellStart"/>
+          <w:b/>
+          <w:sz w:val="24"/>
+        </w:rPr>
+        <w:br/>
+      </w:r>
+      <w:r>
+        <w:rPr>
+          <w:sz w:val="24"/>
+        </w:rPr>
+        <w:t xml:space="preserve">- </w:t>
+      </w:r>
       <w:r>
         <w:rPr>
           <w:sz w:val="24"/>
         </w:rPr>
         <w:t>Pesel_Użytkownicy</w:t>
       </w:r>
-      <w:proofErr w:type="spellEnd"/>
-      <w:r>
-        <w:rPr>
-          <w:sz w:val="24"/>
-        </w:rPr>
-        <w:t xml:space="preserve"> </w:t>
-      </w:r>
-      <w:r>
-        <w:rPr>
-          <w:sz w:val="24"/>
-        </w:rPr>
-        <w:t>(KO)</w:t>
-      </w:r>
-      <w:r>
-        <w:rPr>
-          <w:sz w:val="24"/>
-        </w:rPr>
-        <w:br/>
-        <w:t>-mail</w:t>
-      </w:r>
-      <w:r>
-        <w:rPr>
-          <w:sz w:val="24"/>
-        </w:rPr>
-        <w:br/>
-        <w:t>-telefon</w:t>
-      </w:r>
-      <w:r>
-        <w:rPr>
-          <w:sz w:val="24"/>
-        </w:rPr>
-        <w:br/>
-        <w:t>-</w:t>
-      </w:r>
-      <w:proofErr w:type="spellStart"/>
-      <w:r>
-        <w:rPr>
-          <w:sz w:val="24"/>
-        </w:rPr>
-        <w:t>haslo</w:t>
-      </w:r>
-      <w:proofErr w:type="spellEnd"/>
-      <w:r>
-        <w:rPr>
-          <w:sz w:val="24"/>
-        </w:rPr>
-        <w:br/>
-      </w:r>
-    </w:p>
-    <w:p>
-      <w:pPr>
-        <w:rPr>
-          <w:b/>
-          <w:sz w:val="24"/>
-        </w:rPr>
-      </w:pPr>
-      <w:r>
-        <w:rPr>
-          <w:b/>
-          <w:sz w:val="24"/>
-        </w:rPr>
-        <w:t>Pracownik:</w:t>
-      </w:r>
-    </w:p>
-    <w:p>
-      <w:pPr>
-        <w:rPr>
-          <w:sz w:val="24"/>
-        </w:rPr>
-      </w:pPr>
-      <w:r>
-        <w:rPr>
-          <w:sz w:val="24"/>
-        </w:rPr>
-        <w:t>-</w:t>
-      </w:r>
-      <w:proofErr w:type="spellStart"/>
-      <w:r>
-        <w:rPr>
-          <w:sz w:val="24"/>
-        </w:rPr>
-        <w:t>id</w:t>
-      </w:r>
-      <w:r>
-        <w:rPr>
-          <w:sz w:val="24"/>
-        </w:rPr>
-        <w:t>_pracownik</w:t>
-      </w:r>
-      <w:proofErr w:type="spellEnd"/>
-      <w:r>
-        <w:rPr>
-          <w:sz w:val="24"/>
-        </w:rPr>
-        <w:t>(KP)</w:t>
-      </w:r>
-      <w:r>
-        <w:rPr>
-          <w:b/>
-          <w:sz w:val="24"/>
-        </w:rPr>
-        <w:br/>
-      </w:r>
-      <w:r>
-        <w:rPr>
-          <w:sz w:val="24"/>
-        </w:rPr>
-        <w:t xml:space="preserve">- </w:t>
-      </w:r>
-      <w:proofErr w:type="spellStart"/>
-      <w:r>
-        <w:rPr>
-          <w:sz w:val="24"/>
-        </w:rPr>
-        <w:t>Pesel_Użytkownicy</w:t>
-      </w:r>
-      <w:proofErr w:type="spellEnd"/>
       <w:r>
         <w:rPr>
           <w:sz w:val="24"/>
@@ -579,16 +517,8 @@
           <w:sz w:val="24"/>
         </w:rPr>
         <w:br/>
-        <w:t xml:space="preserve">-rodzaj </w:t>
-      </w:r>
-      <w:proofErr w:type="spellStart"/>
-      <w:r>
-        <w:rPr>
-          <w:sz w:val="24"/>
-        </w:rPr>
-        <w:t>uprawnien</w:t>
-      </w:r>
-      <w:proofErr w:type="spellEnd"/>
+        <w:t>-rodzaj uprawnien</w:t>
+      </w:r>
     </w:p>
     <w:p>
       <w:pPr>
@@ -706,196 +636,158 @@
         <w:rPr>
           <w:sz w:val="24"/>
         </w:rPr>
+        <w:t>-id_punkt</w:t>
+      </w:r>
+      <w:r>
+        <w:rPr>
+          <w:sz w:val="24"/>
+        </w:rPr>
+        <w:t>(KP)</w:t>
+      </w:r>
+      <w:r>
+        <w:rPr>
+          <w:sz w:val="24"/>
+        </w:rPr>
+        <w:br/>
+      </w:r>
+      <w:r>
+        <w:rPr>
+          <w:sz w:val="24"/>
+        </w:rPr>
+        <w:t xml:space="preserve">-telefon </w:t>
+      </w:r>
+      <w:r>
+        <w:rPr>
+          <w:sz w:val="24"/>
+        </w:rPr>
+        <w:t>wewnętrzny</w:t>
+      </w:r>
+      <w:r>
+        <w:rPr>
+          <w:sz w:val="24"/>
+        </w:rPr>
+        <w:br/>
+      </w:r>
+      <w:r>
+        <w:rPr>
+          <w:sz w:val="24"/>
+        </w:rPr>
+        <w:t>-adres</w:t>
+      </w:r>
+      <w:r>
+        <w:rPr>
+          <w:sz w:val="24"/>
+        </w:rPr>
+        <w:br/>
+      </w:r>
+    </w:p>
+    <w:p>
+      <w:pPr>
+        <w:rPr>
+          <w:sz w:val="24"/>
+        </w:rPr>
+      </w:pPr>
+      <w:r>
+        <w:rPr>
+          <w:b/>
+          <w:sz w:val="24"/>
+        </w:rPr>
+        <w:t>Dostawcy</w:t>
+      </w:r>
+      <w:r>
+        <w:rPr>
+          <w:b/>
+          <w:sz w:val="24"/>
+        </w:rPr>
+        <w:br/>
+      </w:r>
+      <w:r>
+        <w:rPr>
+          <w:sz w:val="24"/>
+        </w:rPr>
+        <w:t>-id_dostawcy (KP)</w:t>
+      </w:r>
+      <w:r>
+        <w:rPr>
+          <w:sz w:val="24"/>
+        </w:rPr>
+        <w:br/>
+        <w:t>-nazwa</w:t>
+      </w:r>
+      <w:r>
+        <w:rPr>
+          <w:sz w:val="24"/>
+        </w:rPr>
+        <w:br/>
+        <w:t>-adres</w:t>
+      </w:r>
+      <w:r>
+        <w:rPr>
+          <w:sz w:val="24"/>
+        </w:rPr>
+        <w:br/>
+        <w:t>-numer telefonu</w:t>
+      </w:r>
+    </w:p>
+    <w:p>
+      <w:pPr>
+        <w:rPr>
+          <w:sz w:val="24"/>
+        </w:rPr>
+      </w:pPr>
+      <w:r>
+        <w:rPr>
+          <w:b/>
+          <w:sz w:val="24"/>
+        </w:rPr>
+        <w:t>Zamówienie</w:t>
+      </w:r>
+      <w:r>
+        <w:rPr>
+          <w:b/>
+          <w:sz w:val="24"/>
+        </w:rPr>
+        <w:t xml:space="preserve"> towaru do magazynu</w:t>
+      </w:r>
+      <w:r>
+        <w:rPr>
+          <w:b/>
+          <w:sz w:val="24"/>
+        </w:rPr>
+        <w:br/>
+      </w:r>
+      <w:r>
+        <w:rPr>
+          <w:sz w:val="24"/>
+        </w:rPr>
+        <w:t>-id_zamowienia</w:t>
+      </w:r>
+      <w:r>
+        <w:rPr>
+          <w:sz w:val="24"/>
+        </w:rPr>
+        <w:t>_magazyn</w:t>
+      </w:r>
+      <w:r>
+        <w:rPr>
+          <w:sz w:val="24"/>
+        </w:rPr>
+        <w:t>(KP)</w:t>
+      </w:r>
+      <w:r>
+        <w:rPr>
+          <w:sz w:val="24"/>
+        </w:rPr>
+        <w:br/>
+        <w:t>-id_pracownika</w:t>
+      </w:r>
+      <w:r>
+        <w:rPr>
+          <w:sz w:val="24"/>
+        </w:rPr>
+        <w:br/>
         <w:t>-</w:t>
       </w:r>
-      <w:proofErr w:type="spellStart"/>
-      <w:r>
-        <w:rPr>
-          <w:sz w:val="24"/>
-        </w:rPr>
-        <w:t>id_punkt</w:t>
-      </w:r>
-      <w:proofErr w:type="spellEnd"/>
-      <w:r>
-        <w:rPr>
-          <w:sz w:val="24"/>
-        </w:rPr>
-        <w:t>(KP)</w:t>
-      </w:r>
-      <w:r>
-        <w:rPr>
-          <w:sz w:val="24"/>
-        </w:rPr>
-        <w:br/>
-      </w:r>
-      <w:r>
-        <w:rPr>
-          <w:sz w:val="24"/>
-        </w:rPr>
-        <w:t xml:space="preserve">-telefon </w:t>
-      </w:r>
-      <w:r>
-        <w:rPr>
-          <w:sz w:val="24"/>
-        </w:rPr>
-        <w:t>wewnętrzny</w:t>
-      </w:r>
-      <w:r>
-        <w:rPr>
-          <w:sz w:val="24"/>
-        </w:rPr>
-        <w:br/>
-      </w:r>
-      <w:r>
-        <w:rPr>
-          <w:sz w:val="24"/>
-        </w:rPr>
-        <w:t>-adres</w:t>
-      </w:r>
-      <w:r>
-        <w:rPr>
-          <w:sz w:val="24"/>
-        </w:rPr>
-        <w:br/>
-      </w:r>
-    </w:p>
-    <w:p>
-      <w:pPr>
-        <w:rPr>
-          <w:sz w:val="24"/>
-        </w:rPr>
-      </w:pPr>
-      <w:r>
-        <w:rPr>
-          <w:b/>
-          <w:sz w:val="24"/>
-        </w:rPr>
-        <w:t>Dostawcy</w:t>
-      </w:r>
-      <w:r>
-        <w:rPr>
-          <w:b/>
-          <w:sz w:val="24"/>
-        </w:rPr>
-        <w:br/>
-      </w:r>
-      <w:r>
-        <w:rPr>
-          <w:sz w:val="24"/>
-        </w:rPr>
-        <w:t>-</w:t>
-      </w:r>
-      <w:proofErr w:type="spellStart"/>
-      <w:r>
-        <w:rPr>
-          <w:sz w:val="24"/>
-        </w:rPr>
-        <w:t>id_dostawcy</w:t>
-      </w:r>
-      <w:proofErr w:type="spellEnd"/>
-      <w:r>
-        <w:rPr>
-          <w:sz w:val="24"/>
-        </w:rPr>
-        <w:t xml:space="preserve"> (KP)</w:t>
-      </w:r>
-      <w:r>
-        <w:rPr>
-          <w:sz w:val="24"/>
-        </w:rPr>
-        <w:br/>
-        <w:t>-nazwa</w:t>
-      </w:r>
-      <w:r>
-        <w:rPr>
-          <w:sz w:val="24"/>
-        </w:rPr>
-        <w:br/>
-        <w:t>-adres</w:t>
-      </w:r>
-      <w:r>
-        <w:rPr>
-          <w:sz w:val="24"/>
-        </w:rPr>
-        <w:br/>
-        <w:t>-numer telefonu</w:t>
-      </w:r>
-    </w:p>
-    <w:p>
-      <w:pPr>
-        <w:rPr>
-          <w:sz w:val="24"/>
-        </w:rPr>
-      </w:pPr>
-      <w:r>
-        <w:rPr>
-          <w:b/>
-          <w:sz w:val="24"/>
-        </w:rPr>
-        <w:t>Zamówienie</w:t>
-      </w:r>
-      <w:r>
-        <w:rPr>
-          <w:b/>
-          <w:sz w:val="24"/>
-        </w:rPr>
-        <w:t xml:space="preserve"> towaru do magazynu</w:t>
-      </w:r>
-      <w:r>
-        <w:rPr>
-          <w:b/>
-          <w:sz w:val="24"/>
-        </w:rPr>
-        <w:br/>
-      </w:r>
-      <w:r>
-        <w:rPr>
-          <w:sz w:val="24"/>
-        </w:rPr>
-        <w:t>-</w:t>
-      </w:r>
-      <w:proofErr w:type="spellStart"/>
-      <w:r>
-        <w:rPr>
-          <w:sz w:val="24"/>
-        </w:rPr>
-        <w:t>id_zamowienia</w:t>
-      </w:r>
-      <w:r>
-        <w:rPr>
-          <w:sz w:val="24"/>
-        </w:rPr>
-        <w:t>_magazyn</w:t>
-      </w:r>
-      <w:proofErr w:type="spellEnd"/>
-      <w:r>
-        <w:rPr>
-          <w:sz w:val="24"/>
-        </w:rPr>
-        <w:t>(KP)</w:t>
-      </w:r>
-      <w:r>
-        <w:rPr>
-          <w:sz w:val="24"/>
-        </w:rPr>
-        <w:br/>
-        <w:t>-</w:t>
-      </w:r>
-      <w:proofErr w:type="spellStart"/>
-      <w:r>
-        <w:rPr>
-          <w:sz w:val="24"/>
-        </w:rPr>
-        <w:t>id_pracownika</w:t>
-      </w:r>
-      <w:proofErr w:type="spellEnd"/>
-      <w:r>
-        <w:rPr>
-          <w:sz w:val="24"/>
-        </w:rPr>
-        <w:br/>
-        <w:t>-</w:t>
-      </w:r>
       <w:r>
         <w:rPr>
           <w:sz w:val="24"/>
@@ -965,21 +857,7 @@
         <w:rPr>
           <w:sz w:val="24"/>
         </w:rPr>
-        <w:t>-</w:t>
-      </w:r>
-      <w:proofErr w:type="spellStart"/>
-      <w:r>
-        <w:rPr>
-          <w:sz w:val="24"/>
-        </w:rPr>
-        <w:t>id_zamowienia_klient</w:t>
-      </w:r>
-      <w:proofErr w:type="spellEnd"/>
-      <w:r>
-        <w:rPr>
-          <w:sz w:val="24"/>
-        </w:rPr>
-        <w:t>(KP)</w:t>
+        <w:t>-id_zamowienia_klient(KP)</w:t>
       </w:r>
       <w:r>
         <w:rPr>
@@ -1020,16 +898,8 @@
           <w:sz w:val="24"/>
         </w:rPr>
         <w:br/>
-        <w:t>-</w:t>
-      </w:r>
-      <w:proofErr w:type="spellStart"/>
-      <w:r>
-        <w:rPr>
-          <w:sz w:val="24"/>
-        </w:rPr>
-        <w:t>ilosc</w:t>
-      </w:r>
-      <w:proofErr w:type="spellEnd"/>
+        <w:t>-ilosc</w:t>
+      </w:r>
       <w:r>
         <w:rPr>
           <w:sz w:val="24"/>
@@ -1042,16 +912,8 @@
           <w:sz w:val="24"/>
         </w:rPr>
         <w:br/>
-        <w:t>-</w:t>
-      </w:r>
-      <w:proofErr w:type="spellStart"/>
-      <w:r>
-        <w:rPr>
-          <w:sz w:val="24"/>
-        </w:rPr>
-        <w:t>id_punkt</w:t>
-      </w:r>
-      <w:proofErr w:type="spellEnd"/>
+        <w:t>-id_punkt</w:t>
+      </w:r>
       <w:r>
         <w:rPr>
           <w:sz w:val="24"/>
@@ -1101,43 +963,21 @@
         <w:rPr>
           <w:sz w:val="24"/>
         </w:rPr>
-        <w:t>-</w:t>
-      </w:r>
-      <w:proofErr w:type="spellStart"/>
-      <w:r>
-        <w:rPr>
-          <w:sz w:val="24"/>
-        </w:rPr>
-        <w:t>id_wydania</w:t>
-      </w:r>
-      <w:proofErr w:type="spellEnd"/>
-      <w:r>
-        <w:rPr>
-          <w:sz w:val="24"/>
-        </w:rPr>
-        <w:t>(KP)</w:t>
-      </w:r>
-      <w:r>
-        <w:rPr>
-          <w:b/>
-          <w:sz w:val="24"/>
-        </w:rPr>
-        <w:br/>
-      </w:r>
-      <w:r>
-        <w:rPr>
-          <w:sz w:val="24"/>
-        </w:rPr>
-        <w:t>-</w:t>
-      </w:r>
-      <w:proofErr w:type="spellStart"/>
-      <w:r>
-        <w:rPr>
-          <w:sz w:val="24"/>
-        </w:rPr>
-        <w:t>id_zamówienia_klient</w:t>
-      </w:r>
-      <w:proofErr w:type="spellEnd"/>
+        <w:t>-id_wydania(KP)</w:t>
+      </w:r>
+      <w:r>
+        <w:rPr>
+          <w:b/>
+          <w:sz w:val="24"/>
+        </w:rPr>
+        <w:br/>
+      </w:r>
+      <w:r>
+        <w:rPr>
+          <w:sz w:val="24"/>
+        </w:rPr>
+        <w:t>-id_zamówienia_klient</w:t>
+      </w:r>
       <w:r>
         <w:rPr>
           <w:sz w:val="24"/>
@@ -1189,36 +1029,139 @@
         <w:rPr>
           <w:sz w:val="24"/>
         </w:rPr>
+        <w:t>-id_reklamacji(KP)</w:t>
+      </w:r>
+      <w:r>
+        <w:rPr>
+          <w:b/>
+          <w:sz w:val="24"/>
+        </w:rPr>
+        <w:br/>
+      </w:r>
+      <w:r>
+        <w:rPr>
+          <w:sz w:val="24"/>
+        </w:rPr>
         <w:t>-</w:t>
       </w:r>
-      <w:proofErr w:type="spellStart"/>
-      <w:r>
-        <w:rPr>
-          <w:sz w:val="24"/>
-        </w:rPr>
-        <w:t>id_reklamacji</w:t>
-      </w:r>
-      <w:proofErr w:type="spellEnd"/>
-      <w:r>
-        <w:rPr>
-          <w:sz w:val="24"/>
-        </w:rPr>
-        <w:t>(KP)</w:t>
-      </w:r>
-      <w:r>
-        <w:rPr>
-          <w:b/>
-          <w:sz w:val="24"/>
-        </w:rPr>
-        <w:br/>
-      </w:r>
-      <w:r>
-        <w:rPr>
-          <w:sz w:val="24"/>
-        </w:rPr>
+      <w:r>
+        <w:rPr>
+          <w:sz w:val="24"/>
+        </w:rPr>
+        <w:t>id_</w:t>
+      </w:r>
+      <w:r>
+        <w:rPr>
+          <w:sz w:val="24"/>
+        </w:rPr>
+        <w:t>klient (KO)</w:t>
+      </w:r>
+      <w:r>
+        <w:rPr>
+          <w:sz w:val="24"/>
+        </w:rPr>
+        <w:br/>
         <w:t>-</w:t>
       </w:r>
-      <w:proofErr w:type="spellStart"/>
+      <w:r>
+        <w:rPr>
+          <w:sz w:val="24"/>
+        </w:rPr>
+        <w:t>id_wydania</w:t>
+      </w:r>
+      <w:r>
+        <w:rPr>
+          <w:sz w:val="24"/>
+        </w:rPr>
+        <w:t>(KO)</w:t>
+      </w:r>
+      <w:r>
+        <w:rPr>
+          <w:sz w:val="24"/>
+        </w:rPr>
+        <w:br/>
+        <w:t>-</w:t>
+      </w:r>
+      <w:r>
+        <w:rPr>
+          <w:sz w:val="24"/>
+        </w:rPr>
+        <w:t>id_pracownik</w:t>
+      </w:r>
+      <w:r>
+        <w:rPr>
+          <w:sz w:val="24"/>
+        </w:rPr>
+        <w:t>(KO)</w:t>
+      </w:r>
+      <w:r>
+        <w:rPr>
+          <w:sz w:val="24"/>
+        </w:rPr>
+        <w:br/>
+        <w:t>-data_złożenia_reklamacji</w:t>
+      </w:r>
+    </w:p>
+    <w:p>
+      <w:pPr>
+        <w:rPr>
+          <w:sz w:val="24"/>
+        </w:rPr>
+      </w:pPr>
+      <w:r>
+        <w:rPr>
+          <w:sz w:val="24"/>
+        </w:rPr>
+        <w:t>-czyUwzgledniona</w:t>
+      </w:r>
+    </w:p>
+    <w:p>
+      <w:pPr>
+        <w:rPr>
+          <w:b/>
+          <w:sz w:val="24"/>
+        </w:rPr>
+      </w:pPr>
+      <w:r>
+        <w:rPr>
+          <w:b/>
+          <w:sz w:val="24"/>
+        </w:rPr>
+        <w:t>Dostępność</w:t>
+      </w:r>
+      <w:r>
+        <w:rPr>
+          <w:b/>
+          <w:sz w:val="24"/>
+        </w:rPr>
+        <w:t xml:space="preserve"> magazynowa</w:t>
+      </w:r>
+    </w:p>
+    <w:p>
+      <w:pPr>
+        <w:rPr>
+          <w:sz w:val="24"/>
+        </w:rPr>
+      </w:pPr>
+      <w:r>
+        <w:rPr>
+          <w:sz w:val="24"/>
+        </w:rPr>
+        <w:t>-id_dostepnosc</w:t>
+      </w:r>
+      <w:r>
+        <w:rPr>
+          <w:b/>
+          <w:sz w:val="24"/>
+        </w:rPr>
+        <w:br/>
+      </w:r>
+      <w:r>
+        <w:rPr>
+          <w:sz w:val="24"/>
+        </w:rPr>
+        <w:t>-</w:t>
+      </w:r>
       <w:r>
         <w:rPr>
           <w:sz w:val="24"/>
@@ -1229,14 +1172,14 @@
         <w:rPr>
           <w:sz w:val="24"/>
         </w:rPr>
-        <w:t>klient</w:t>
-      </w:r>
-      <w:proofErr w:type="spellEnd"/>
-      <w:r>
-        <w:rPr>
-          <w:sz w:val="24"/>
-        </w:rPr>
-        <w:t xml:space="preserve"> (KO)</w:t>
+        <w:t>towar (KO)</w:t>
+      </w:r>
+      <w:r>
+        <w:rPr>
+          <w:sz w:val="24"/>
+        </w:rPr>
+        <w:br/>
+        <w:t>-ilość</w:t>
       </w:r>
       <w:r>
         <w:rPr>
@@ -1245,180 +1188,11 @@
         <w:br/>
         <w:t>-</w:t>
       </w:r>
-      <w:proofErr w:type="spellStart"/>
-      <w:r>
-        <w:rPr>
-          <w:sz w:val="24"/>
-        </w:rPr>
-        <w:t>id_wydania</w:t>
-      </w:r>
-      <w:proofErr w:type="spellEnd"/>
-      <w:r>
-        <w:rPr>
-          <w:sz w:val="24"/>
-        </w:rPr>
-        <w:t>(KO)</w:t>
-      </w:r>
-      <w:r>
-        <w:rPr>
-          <w:sz w:val="24"/>
-        </w:rPr>
-        <w:br/>
-        <w:t>-</w:t>
-      </w:r>
-      <w:proofErr w:type="spellStart"/>
-      <w:r>
-        <w:rPr>
-          <w:sz w:val="24"/>
-        </w:rPr>
-        <w:t>id_pracownik</w:t>
-      </w:r>
-      <w:proofErr w:type="spellEnd"/>
-      <w:r>
-        <w:rPr>
-          <w:sz w:val="24"/>
-        </w:rPr>
-        <w:t>(KO)</w:t>
-      </w:r>
-      <w:r>
-        <w:rPr>
-          <w:sz w:val="24"/>
-        </w:rPr>
-        <w:br/>
-        <w:t>-</w:t>
-      </w:r>
-      <w:proofErr w:type="spellStart"/>
-      <w:r>
-        <w:rPr>
-          <w:sz w:val="24"/>
-        </w:rPr>
-        <w:t>data_złożenia_reklamacji</w:t>
-      </w:r>
-      <w:proofErr w:type="spellEnd"/>
-    </w:p>
-    <w:p>
-      <w:pPr>
-        <w:rPr>
-          <w:sz w:val="24"/>
-        </w:rPr>
-      </w:pPr>
-      <w:r>
-        <w:rPr>
-          <w:sz w:val="24"/>
-        </w:rPr>
-        <w:t>-</w:t>
-      </w:r>
-      <w:proofErr w:type="spellStart"/>
-      <w:r>
-        <w:rPr>
-          <w:sz w:val="24"/>
-        </w:rPr>
-        <w:t>czyUwzgledniona</w:t>
-      </w:r>
-      <w:proofErr w:type="spellEnd"/>
-    </w:p>
-    <w:p>
-      <w:pPr>
-        <w:rPr>
-          <w:b/>
-          <w:sz w:val="24"/>
-        </w:rPr>
-      </w:pPr>
-      <w:r>
-        <w:rPr>
-          <w:b/>
-          <w:sz w:val="24"/>
-        </w:rPr>
-        <w:t>Dostępność</w:t>
-      </w:r>
-      <w:r>
-        <w:rPr>
-          <w:b/>
-          <w:sz w:val="24"/>
-        </w:rPr>
-        <w:t xml:space="preserve"> magazynowa</w:t>
-      </w:r>
-    </w:p>
-    <w:p>
-      <w:pPr>
-        <w:rPr>
-          <w:sz w:val="24"/>
-        </w:rPr>
-      </w:pPr>
-      <w:r>
-        <w:rPr>
-          <w:sz w:val="24"/>
-        </w:rPr>
-        <w:t>-</w:t>
-      </w:r>
-      <w:proofErr w:type="spellStart"/>
-      <w:r>
-        <w:rPr>
-          <w:sz w:val="24"/>
-        </w:rPr>
-        <w:t>id_dostepnosc</w:t>
-      </w:r>
-      <w:proofErr w:type="spellEnd"/>
-      <w:r>
-        <w:rPr>
-          <w:b/>
-          <w:sz w:val="24"/>
-        </w:rPr>
-        <w:br/>
-      </w:r>
-      <w:r>
-        <w:rPr>
-          <w:sz w:val="24"/>
-        </w:rPr>
-        <w:t>-</w:t>
-      </w:r>
-      <w:proofErr w:type="spellStart"/>
-      <w:r>
-        <w:rPr>
-          <w:sz w:val="24"/>
-        </w:rPr>
-        <w:t>id_</w:t>
-      </w:r>
-      <w:r>
-        <w:rPr>
-          <w:sz w:val="24"/>
-        </w:rPr>
-        <w:t>towar</w:t>
-      </w:r>
-      <w:proofErr w:type="spellEnd"/>
-      <w:r>
-        <w:rPr>
-          <w:sz w:val="24"/>
-        </w:rPr>
-        <w:t xml:space="preserve"> (KO)</w:t>
-      </w:r>
-      <w:r>
-        <w:rPr>
-          <w:sz w:val="24"/>
-        </w:rPr>
-        <w:br/>
-        <w:t>-ilość</w:t>
-      </w:r>
-      <w:r>
-        <w:rPr>
-          <w:sz w:val="24"/>
-        </w:rPr>
-        <w:br/>
-        <w:t>-</w:t>
-      </w:r>
-      <w:proofErr w:type="spellStart"/>
-      <w:r>
-        <w:rPr>
-          <w:sz w:val="24"/>
-        </w:rPr>
-        <w:t>czy_dostepne</w:t>
-      </w:r>
-      <w:proofErr w:type="spellEnd"/>
-      <w:r>
-        <w:rPr>
-          <w:sz w:val="24"/>
-        </w:rPr>
-        <w:t xml:space="preserve">   </w:t>
+      <w:r>
+        <w:rPr>
+          <w:sz w:val="24"/>
+        </w:rPr>
+        <w:t xml:space="preserve">czy_dostepne   </w:t>
       </w:r>
       <w:r>
         <w:rPr>
@@ -1442,16 +1216,8 @@
         <w:rPr>
           <w:sz w:val="24"/>
         </w:rPr>
-        <w:t xml:space="preserve">, jeśli mniejsza to trzeba </w:t>
-      </w:r>
-      <w:proofErr w:type="spellStart"/>
-      <w:r>
-        <w:rPr>
-          <w:sz w:val="24"/>
-        </w:rPr>
-        <w:t>zamowic</w:t>
-      </w:r>
-      <w:proofErr w:type="spellEnd"/>
+        <w:t>, jeśli mniejsza to trzeba zamowic</w:t>
+      </w:r>
       <w:r>
         <w:rPr>
           <w:sz w:val="24"/>
@@ -1661,14 +1427,12 @@
       <w:r>
         <w:t xml:space="preserve"> </w:t>
       </w:r>
-      <w:proofErr w:type="spellStart"/>
       <w:r>
         <w:rPr>
           <w:sz w:val="24"/>
         </w:rPr>
         <w:t>numer_domu</w:t>
       </w:r>
-      <w:proofErr w:type="spellEnd"/>
       <w:r>
         <w:rPr>
           <w:sz w:val="24"/>
@@ -1679,14 +1443,12 @@
       <w:r>
         <w:t xml:space="preserve"> </w:t>
       </w:r>
-      <w:proofErr w:type="spellStart"/>
       <w:r>
         <w:rPr>
           <w:sz w:val="24"/>
         </w:rPr>
         <w:t>telefon_wewnetrzny</w:t>
       </w:r>
-      <w:proofErr w:type="spellEnd"/>
     </w:p>
     <w:p>
       <w:pPr>
@@ -1718,14 +1480,12 @@
       <w:r>
         <w:t xml:space="preserve"> </w:t>
       </w:r>
-      <w:proofErr w:type="spellStart"/>
       <w:r>
         <w:rPr>
           <w:sz w:val="24"/>
         </w:rPr>
         <w:t>nazwa_towaru</w:t>
       </w:r>
-      <w:proofErr w:type="spellEnd"/>
       <w:r>
         <w:rPr>
           <w:b/>
@@ -1742,14 +1502,12 @@
       <w:r>
         <w:t xml:space="preserve"> </w:t>
       </w:r>
-      <w:proofErr w:type="spellStart"/>
       <w:r>
         <w:rPr>
           <w:sz w:val="24"/>
         </w:rPr>
         <w:t>nazwa_podkategorii</w:t>
       </w:r>
-      <w:proofErr w:type="spellEnd"/>
       <w:r>
         <w:rPr>
           <w:sz w:val="24"/>
@@ -1760,14 +1518,12 @@
       <w:r>
         <w:t xml:space="preserve"> </w:t>
       </w:r>
-      <w:proofErr w:type="spellStart"/>
       <w:r>
         <w:rPr>
           <w:sz w:val="24"/>
         </w:rPr>
         <w:t>nazwa_kategorii</w:t>
       </w:r>
-      <w:proofErr w:type="spellEnd"/>
     </w:p>
     <w:p>
       <w:pPr>
@@ -1803,17 +1559,8 @@
           <w:sz w:val="24"/>
           <w:szCs w:val="24"/>
         </w:rPr>
-        <w:t xml:space="preserve">- </w:t>
-      </w:r>
-      <w:proofErr w:type="spellStart"/>
-      <w:r>
-        <w:rPr>
-          <w:sz w:val="24"/>
-          <w:szCs w:val="24"/>
-        </w:rPr>
-        <w:t>imie</w:t>
-      </w:r>
-      <w:proofErr w:type="spellEnd"/>
+        <w:t>- imie</w:t>
+      </w:r>
       <w:r>
         <w:rPr>
           <w:b/>
@@ -1835,34 +1582,16 @@
           <w:szCs w:val="24"/>
         </w:rPr>
         <w:br/>
-        <w:t xml:space="preserve">- </w:t>
-      </w:r>
-      <w:proofErr w:type="spellStart"/>
-      <w:r>
-        <w:rPr>
-          <w:sz w:val="24"/>
-          <w:szCs w:val="24"/>
-        </w:rPr>
-        <w:t>rodzaj_uprawnien</w:t>
-      </w:r>
-      <w:proofErr w:type="spellEnd"/>
-      <w:r>
-        <w:rPr>
-          <w:sz w:val="24"/>
-          <w:szCs w:val="24"/>
-        </w:rPr>
-        <w:br/>
-        <w:t xml:space="preserve">- </w:t>
-      </w:r>
-      <w:proofErr w:type="spellStart"/>
-      <w:r>
-        <w:rPr>
-          <w:sz w:val="24"/>
-          <w:szCs w:val="24"/>
-        </w:rPr>
-        <w:t>Pracownik.Pesel</w:t>
-      </w:r>
-      <w:proofErr w:type="spellEnd"/>
+        <w:t>- rodzaj_uprawnien</w:t>
+      </w:r>
+      <w:r>
+        <w:rPr>
+          <w:sz w:val="24"/>
+          <w:szCs w:val="24"/>
+        </w:rPr>
+        <w:br/>
+        <w:t>- Pracownik.Pesel</w:t>
+      </w:r>
       <w:r>
         <w:rPr>
           <w:sz w:val="24"/>
@@ -1908,41 +1637,45 @@
           <w:sz w:val="24"/>
           <w:szCs w:val="24"/>
         </w:rPr>
+        <w:t>- data_zamowienia_przez_klienta</w:t>
+      </w:r>
+      <w:r>
+        <w:rPr>
+          <w:b/>
+          <w:sz w:val="24"/>
+          <w:szCs w:val="24"/>
+        </w:rPr>
+        <w:br/>
+      </w:r>
+      <w:r>
+        <w:rPr>
+          <w:sz w:val="24"/>
+          <w:szCs w:val="24"/>
+        </w:rPr>
         <w:t xml:space="preserve">- </w:t>
       </w:r>
-      <w:proofErr w:type="spellStart"/>
-      <w:r>
-        <w:rPr>
-          <w:sz w:val="24"/>
-          <w:szCs w:val="24"/>
-        </w:rPr>
-        <w:t>data_zamowienia_przez_klienta</w:t>
-      </w:r>
-      <w:proofErr w:type="spellEnd"/>
-      <w:r>
-        <w:rPr>
-          <w:b/>
-          <w:sz w:val="24"/>
-          <w:szCs w:val="24"/>
-        </w:rPr>
-        <w:br/>
-      </w:r>
-      <w:r>
-        <w:rPr>
-          <w:sz w:val="24"/>
-          <w:szCs w:val="24"/>
-        </w:rPr>
+      <w:r>
+        <w:rPr>
+          <w:sz w:val="24"/>
+          <w:szCs w:val="24"/>
+        </w:rPr>
+        <w:t>Towar.nazwa</w:t>
+      </w:r>
+      <w:r>
+        <w:rPr>
+          <w:sz w:val="24"/>
+          <w:szCs w:val="24"/>
+        </w:rPr>
+        <w:br/>
         <w:t xml:space="preserve">- </w:t>
       </w:r>
-      <w:proofErr w:type="spellStart"/>
-      <w:r>
-        <w:rPr>
-          <w:sz w:val="24"/>
-          <w:szCs w:val="24"/>
-        </w:rPr>
-        <w:t>Towar.nazwa</w:t>
-      </w:r>
-      <w:proofErr w:type="spellEnd"/>
+      <w:r>
+        <w:rPr>
+          <w:sz w:val="24"/>
+          <w:szCs w:val="24"/>
+        </w:rPr>
+        <w:t>Towar.producent</w:t>
+      </w:r>
       <w:r>
         <w:rPr>
           <w:sz w:val="24"/>
@@ -1951,15 +1684,13 @@
         <w:br/>
         <w:t xml:space="preserve">- </w:t>
       </w:r>
-      <w:proofErr w:type="spellStart"/>
-      <w:r>
-        <w:rPr>
-          <w:sz w:val="24"/>
-          <w:szCs w:val="24"/>
-        </w:rPr>
-        <w:t>Towar.producent</w:t>
-      </w:r>
-      <w:proofErr w:type="spellEnd"/>
+      <w:r>
+        <w:rPr>
+          <w:sz w:val="24"/>
+          <w:szCs w:val="24"/>
+        </w:rPr>
+        <w:t>Uzytkownik.imie</w:t>
+      </w:r>
       <w:r>
         <w:rPr>
           <w:sz w:val="24"/>
@@ -1968,15 +1699,13 @@
         <w:br/>
         <w:t xml:space="preserve">- </w:t>
       </w:r>
-      <w:proofErr w:type="spellStart"/>
-      <w:r>
-        <w:rPr>
-          <w:sz w:val="24"/>
-          <w:szCs w:val="24"/>
-        </w:rPr>
-        <w:t>Uzytkownik.imie</w:t>
-      </w:r>
-      <w:proofErr w:type="spellEnd"/>
+      <w:r>
+        <w:rPr>
+          <w:sz w:val="24"/>
+          <w:szCs w:val="24"/>
+        </w:rPr>
+        <w:t>Uzytkownik.nazwisko</w:t>
+      </w:r>
       <w:r>
         <w:rPr>
           <w:sz w:val="24"/>
@@ -1985,15 +1714,13 @@
         <w:br/>
         <w:t xml:space="preserve">- </w:t>
       </w:r>
-      <w:proofErr w:type="spellStart"/>
-      <w:r>
-        <w:rPr>
-          <w:sz w:val="24"/>
-          <w:szCs w:val="24"/>
-        </w:rPr>
-        <w:t>Uzytkownik.nazwisko</w:t>
-      </w:r>
-      <w:proofErr w:type="spellEnd"/>
+      <w:r>
+        <w:rPr>
+          <w:sz w:val="24"/>
+          <w:szCs w:val="24"/>
+        </w:rPr>
+        <w:t>Klient.telefon</w:t>
+      </w:r>
       <w:r>
         <w:rPr>
           <w:sz w:val="24"/>
@@ -2002,15 +1729,13 @@
         <w:br/>
         <w:t xml:space="preserve">- </w:t>
       </w:r>
-      <w:proofErr w:type="spellStart"/>
-      <w:r>
-        <w:rPr>
-          <w:sz w:val="24"/>
-          <w:szCs w:val="24"/>
-        </w:rPr>
-        <w:t>Klient.telefon</w:t>
-      </w:r>
-      <w:proofErr w:type="spellEnd"/>
+      <w:r>
+        <w:rPr>
+          <w:sz w:val="24"/>
+          <w:szCs w:val="24"/>
+        </w:rPr>
+        <w:t>ZamowienieTowaruPrzezKlienta.ilosc</w:t>
+      </w:r>
       <w:r>
         <w:rPr>
           <w:sz w:val="24"/>
@@ -2019,15 +1744,13 @@
         <w:br/>
         <w:t xml:space="preserve">- </w:t>
       </w:r>
-      <w:proofErr w:type="spellStart"/>
-      <w:r>
-        <w:rPr>
-          <w:sz w:val="24"/>
-          <w:szCs w:val="24"/>
-        </w:rPr>
-        <w:t>ZamowienieTowaruPrzezKlienta.ilosc</w:t>
-      </w:r>
-      <w:proofErr w:type="spellEnd"/>
+      <w:r>
+        <w:rPr>
+          <w:sz w:val="24"/>
+          <w:szCs w:val="24"/>
+        </w:rPr>
+        <w:t>Towar.cena*ZamowienieTowaruPrzezKlienta.ilosc as doZaplaty</w:t>
+      </w:r>
       <w:r>
         <w:rPr>
           <w:sz w:val="24"/>
@@ -2036,47 +1759,13 @@
         <w:br/>
         <w:t xml:space="preserve">- </w:t>
       </w:r>
-      <w:proofErr w:type="spellStart"/>
-      <w:r>
-        <w:rPr>
-          <w:sz w:val="24"/>
-          <w:szCs w:val="24"/>
-        </w:rPr>
-        <w:t>Towar.cena</w:t>
-      </w:r>
-      <w:proofErr w:type="spellEnd"/>
-      <w:r>
-        <w:rPr>
-          <w:sz w:val="24"/>
-          <w:szCs w:val="24"/>
-        </w:rPr>
-        <w:t>*</w:t>
-      </w:r>
-      <w:proofErr w:type="spellStart"/>
-      <w:r>
-        <w:rPr>
-          <w:sz w:val="24"/>
-          <w:szCs w:val="24"/>
-        </w:rPr>
-        <w:t>ZamowienieTowaruPrzezKlienta.ilosc</w:t>
-      </w:r>
-      <w:proofErr w:type="spellEnd"/>
-      <w:r>
-        <w:rPr>
-          <w:sz w:val="24"/>
-          <w:szCs w:val="24"/>
-        </w:rPr>
-        <w:t xml:space="preserve"> as </w:t>
-      </w:r>
-      <w:proofErr w:type="spellStart"/>
-      <w:r>
-        <w:rPr>
-          <w:sz w:val="24"/>
-          <w:szCs w:val="24"/>
-        </w:rPr>
-        <w:t>doZaplaty</w:t>
-      </w:r>
-      <w:proofErr w:type="spellEnd"/>
+      <w:r>
+        <w:rPr>
+          <w:sz w:val="24"/>
+          <w:szCs w:val="24"/>
+        </w:rPr>
+        <w:t>rodzaj_platnosci</w:t>
+      </w:r>
       <w:r>
         <w:rPr>
           <w:sz w:val="24"/>
@@ -2085,15 +1774,13 @@
         <w:br/>
         <w:t xml:space="preserve">- </w:t>
       </w:r>
-      <w:proofErr w:type="spellStart"/>
-      <w:r>
-        <w:rPr>
-          <w:sz w:val="24"/>
-          <w:szCs w:val="24"/>
-        </w:rPr>
-        <w:t>rodzaj_platnosci</w:t>
-      </w:r>
-      <w:proofErr w:type="spellEnd"/>
+      <w:r>
+        <w:rPr>
+          <w:sz w:val="24"/>
+          <w:szCs w:val="24"/>
+        </w:rPr>
+        <w:t>ulica_Punkt</w:t>
+      </w:r>
       <w:r>
         <w:rPr>
           <w:sz w:val="24"/>
@@ -2102,15 +1789,13 @@
         <w:br/>
         <w:t xml:space="preserve">- </w:t>
       </w:r>
-      <w:proofErr w:type="spellStart"/>
-      <w:r>
-        <w:rPr>
-          <w:sz w:val="24"/>
-          <w:szCs w:val="24"/>
-        </w:rPr>
-        <w:t>ulica_Punkt</w:t>
-      </w:r>
-      <w:proofErr w:type="spellEnd"/>
+      <w:r>
+        <w:rPr>
+          <w:sz w:val="24"/>
+          <w:szCs w:val="24"/>
+        </w:rPr>
+        <w:t>miasto_Punkt</w:t>
+      </w:r>
       <w:r>
         <w:rPr>
           <w:sz w:val="24"/>
@@ -2119,74 +1804,56 @@
         <w:br/>
         <w:t xml:space="preserve">- </w:t>
       </w:r>
-      <w:proofErr w:type="spellStart"/>
-      <w:r>
-        <w:rPr>
-          <w:sz w:val="24"/>
-          <w:szCs w:val="24"/>
-        </w:rPr>
-        <w:t>miasto_Punkt</w:t>
-      </w:r>
-      <w:proofErr w:type="spellEnd"/>
-      <w:r>
-        <w:rPr>
-          <w:sz w:val="24"/>
-          <w:szCs w:val="24"/>
-        </w:rPr>
-        <w:br/>
+      <w:r>
+        <w:rPr>
+          <w:sz w:val="24"/>
+          <w:szCs w:val="24"/>
+        </w:rPr>
+        <w:t>data_wydania</w:t>
+      </w:r>
+    </w:p>
+    <w:p>
+      <w:pPr>
+        <w:rPr>
+          <w:b/>
+          <w:sz w:val="24"/>
+        </w:rPr>
+      </w:pPr>
+      <w:r>
+        <w:rPr>
+          <w:b/>
+          <w:sz w:val="24"/>
+        </w:rPr>
+        <w:t>6) Zestawienie miast i towarów z liczbą transakcji danego towaru w danym mieście</w:t>
+      </w:r>
+    </w:p>
+    <w:p>
+      <w:pPr>
+        <w:rPr>
+          <w:sz w:val="24"/>
+          <w:szCs w:val="24"/>
+        </w:rPr>
+      </w:pPr>
+      <w:r>
+        <w:rPr>
+          <w:sz w:val="24"/>
+          <w:szCs w:val="24"/>
+        </w:rPr>
         <w:t xml:space="preserve">- </w:t>
       </w:r>
-      <w:proofErr w:type="spellStart"/>
-      <w:r>
-        <w:rPr>
-          <w:sz w:val="24"/>
-          <w:szCs w:val="24"/>
-        </w:rPr>
-        <w:t>data_wydania</w:t>
-      </w:r>
-      <w:proofErr w:type="spellEnd"/>
-    </w:p>
-    <w:p>
-      <w:pPr>
-        <w:rPr>
-          <w:b/>
-          <w:sz w:val="24"/>
-        </w:rPr>
-      </w:pPr>
-      <w:r>
-        <w:rPr>
-          <w:b/>
-          <w:sz w:val="24"/>
-        </w:rPr>
-        <w:t>6</w:t>
-      </w:r>
-      <w:r>
-        <w:rPr>
-          <w:b/>
-          <w:sz w:val="24"/>
-        </w:rPr>
-        <w:t xml:space="preserve">) </w:t>
-      </w:r>
-      <w:r>
-        <w:rPr>
-          <w:b/>
-          <w:sz w:val="24"/>
-        </w:rPr>
-        <w:t>Zestawienie miast i towarów z liczbą transakcji danego towaru w danym mieście</w:t>
-      </w:r>
-    </w:p>
-    <w:p>
-      <w:pPr>
-        <w:rPr>
-          <w:b/>
-          <w:sz w:val="24"/>
-        </w:rPr>
-      </w:pPr>
-      <w:r>
-        <w:rPr>
-          <w:sz w:val="24"/>
-          <w:szCs w:val="24"/>
-        </w:rPr>
+      <w:r>
+        <w:rPr>
+          <w:sz w:val="24"/>
+          <w:szCs w:val="24"/>
+        </w:rPr>
+        <w:t>miasto</w:t>
+      </w:r>
+      <w:r>
+        <w:rPr>
+          <w:sz w:val="24"/>
+          <w:szCs w:val="24"/>
+        </w:rPr>
+        <w:br/>
         <w:t xml:space="preserve">- </w:t>
       </w:r>
       <w:r>
@@ -2194,7 +1861,7 @@
           <w:sz w:val="24"/>
           <w:szCs w:val="24"/>
         </w:rPr>
-        <w:t>miasto</w:t>
+        <w:t>liczba_transakcji</w:t>
       </w:r>
       <w:r>
         <w:rPr>
@@ -2204,24 +1871,6 @@
         <w:br/>
         <w:t xml:space="preserve">- </w:t>
       </w:r>
-      <w:proofErr w:type="spellStart"/>
-      <w:r>
-        <w:rPr>
-          <w:sz w:val="24"/>
-          <w:szCs w:val="24"/>
-        </w:rPr>
-        <w:t>liczba_transakcji</w:t>
-      </w:r>
-      <w:proofErr w:type="spellEnd"/>
-      <w:r>
-        <w:rPr>
-          <w:sz w:val="24"/>
-          <w:szCs w:val="24"/>
-        </w:rPr>
-        <w:br/>
-        <w:t xml:space="preserve">- </w:t>
-      </w:r>
-      <w:proofErr w:type="spellStart"/>
       <w:r>
         <w:rPr>
           <w:sz w:val="24"/>
@@ -2229,16 +1878,459 @@
         </w:rPr>
         <w:t>nazwa_dostawcy</w:t>
       </w:r>
-      <w:proofErr w:type="spellEnd"/>
-      <w:r>
-        <w:rPr>
-          <w:sz w:val="24"/>
-          <w:szCs w:val="24"/>
-        </w:rPr>
-        <w:br/>
+    </w:p>
+    <w:p>
+      <w:pPr>
+        <w:jc w:val="center"/>
+        <w:rPr>
+          <w:b/>
+          <w:i/>
+          <w:sz w:val="36"/>
+        </w:rPr>
+      </w:pPr>
+      <w:r>
+        <w:rPr>
+          <w:b/>
+          <w:i/>
+          <w:sz w:val="36"/>
+        </w:rPr>
+        <w:t>Metody</w:t>
+      </w:r>
+    </w:p>
+    <w:p>
+      <w:pPr>
+        <w:pStyle w:val="Akapitzlist"/>
+        <w:numPr>
+          <w:ilvl w:val="0"/>
+          <w:numId w:val="1"/>
+        </w:numPr>
+        <w:rPr>
+          <w:b/>
+          <w:sz w:val="24"/>
+        </w:rPr>
+      </w:pPr>
+      <w:r>
+        <w:rPr>
+          <w:b/>
+          <w:sz w:val="24"/>
+        </w:rPr>
+        <w:t>Funkcja zwracająca liczbę dostawców</w:t>
+      </w:r>
+      <w:r>
+        <w:rPr>
+          <w:b/>
+          <w:sz w:val="24"/>
+        </w:rPr>
+        <w:t>.</w:t>
+      </w:r>
+    </w:p>
+    <w:p>
+      <w:pPr>
+        <w:pStyle w:val="Akapitzlist"/>
+        <w:numPr>
+          <w:ilvl w:val="0"/>
+          <w:numId w:val="1"/>
+        </w:numPr>
+        <w:rPr>
+          <w:b/>
+          <w:sz w:val="24"/>
+          <w:szCs w:val="24"/>
+        </w:rPr>
+      </w:pPr>
+      <w:r>
+        <w:rPr>
+          <w:b/>
+          <w:sz w:val="24"/>
+          <w:szCs w:val="24"/>
+        </w:rPr>
+        <w:t xml:space="preserve">Funkcja liczbę zamówień, w których zamówiono większą liczbę rzeczy niż </w:t>
+      </w:r>
+      <w:r>
+        <w:rPr>
+          <w:b/>
+          <w:i/>
+          <w:sz w:val="24"/>
+          <w:szCs w:val="24"/>
+        </w:rPr>
+        <w:t>@param int</w:t>
+      </w:r>
+      <w:r>
+        <w:rPr>
+          <w:b/>
+          <w:i/>
+          <w:sz w:val="24"/>
+          <w:szCs w:val="24"/>
+        </w:rPr>
+        <w:t>.</w:t>
+      </w:r>
+    </w:p>
+    <w:p>
+      <w:pPr>
+        <w:pStyle w:val="Akapitzlist"/>
+        <w:numPr>
+          <w:ilvl w:val="0"/>
+          <w:numId w:val="1"/>
+        </w:numPr>
+        <w:rPr>
+          <w:b/>
+          <w:sz w:val="24"/>
+          <w:szCs w:val="24"/>
+        </w:rPr>
+      </w:pPr>
+      <w:r>
+        <w:rPr>
+          <w:b/>
+          <w:sz w:val="24"/>
+          <w:szCs w:val="24"/>
+        </w:rPr>
+        <w:t>Funkcja zwracająca liczbę reklamacji</w:t>
+      </w:r>
+      <w:r>
+        <w:rPr>
+          <w:b/>
+          <w:sz w:val="24"/>
+          <w:szCs w:val="24"/>
+        </w:rPr>
+        <w:t>.</w:t>
+      </w:r>
+    </w:p>
+    <w:p>
+      <w:pPr>
+        <w:pStyle w:val="Akapitzlist"/>
+        <w:numPr>
+          <w:ilvl w:val="0"/>
+          <w:numId w:val="1"/>
+        </w:numPr>
+        <w:rPr>
+          <w:b/>
+          <w:sz w:val="24"/>
+          <w:szCs w:val="24"/>
+        </w:rPr>
+      </w:pPr>
+      <w:r>
+        <w:rPr>
+          <w:b/>
+          <w:sz w:val="24"/>
+          <w:szCs w:val="24"/>
+        </w:rPr>
+        <w:t xml:space="preserve">Funkcja zwracająca tabelę z towarami, których ilość w magazynie jest mniejsza niż </w:t>
+      </w:r>
+      <w:r>
+        <w:rPr>
+          <w:b/>
+          <w:i/>
+          <w:sz w:val="24"/>
+          <w:szCs w:val="24"/>
+        </w:rPr>
+        <w:t>@param int</w:t>
+      </w:r>
+      <w:r>
+        <w:rPr>
+          <w:b/>
+          <w:i/>
+          <w:sz w:val="24"/>
+          <w:szCs w:val="24"/>
+        </w:rPr>
+        <w:t>.</w:t>
+      </w:r>
+    </w:p>
+    <w:p>
+      <w:pPr>
+        <w:pStyle w:val="Akapitzlist"/>
+        <w:numPr>
+          <w:ilvl w:val="0"/>
+          <w:numId w:val="1"/>
+        </w:numPr>
+        <w:rPr>
+          <w:b/>
+          <w:sz w:val="24"/>
+          <w:szCs w:val="24"/>
+        </w:rPr>
+      </w:pPr>
+      <w:r>
+        <w:rPr>
+          <w:b/>
+          <w:sz w:val="24"/>
+          <w:szCs w:val="24"/>
+        </w:rPr>
+        <w:t>Funkcja zwracająca ogólne zestawienie towaru, kategorii i funkcji.</w:t>
+      </w:r>
+    </w:p>
+    <w:p>
+      <w:pPr>
+        <w:jc w:val="center"/>
+        <w:rPr>
+          <w:b/>
+          <w:sz w:val="24"/>
+        </w:rPr>
+      </w:pPr>
+    </w:p>
+    <w:p>
+      <w:pPr>
+        <w:jc w:val="center"/>
+        <w:rPr>
+          <w:b/>
+          <w:i/>
+          <w:sz w:val="36"/>
+        </w:rPr>
+      </w:pPr>
+      <w:r>
+        <w:rPr>
+          <w:b/>
+          <w:i/>
+          <w:sz w:val="36"/>
+        </w:rPr>
+        <w:t>Procedury</w:t>
+      </w:r>
+    </w:p>
+    <w:p>
+      <w:pPr>
+        <w:pStyle w:val="Akapitzlist"/>
+        <w:numPr>
+          <w:ilvl w:val="0"/>
+          <w:numId w:val="2"/>
+        </w:numPr>
+        <w:rPr>
+          <w:b/>
+          <w:sz w:val="24"/>
+        </w:rPr>
+      </w:pPr>
+      <w:r>
+        <w:rPr>
+          <w:b/>
+          <w:sz w:val="24"/>
+        </w:rPr>
+        <w:t xml:space="preserve">Procedura </w:t>
+      </w:r>
+      <w:r>
+        <w:rPr>
+          <w:b/>
+          <w:i/>
+          <w:sz w:val="24"/>
+        </w:rPr>
+        <w:t>UpdateDostawca</w:t>
+      </w:r>
+      <w:r>
+        <w:rPr>
+          <w:b/>
+          <w:sz w:val="24"/>
+        </w:rPr>
+        <w:t xml:space="preserve"> – procedura aktualizująca dostawce.</w:t>
+      </w:r>
+    </w:p>
+    <w:p>
+      <w:pPr>
+        <w:pStyle w:val="Akapitzlist"/>
+        <w:numPr>
+          <w:ilvl w:val="0"/>
+          <w:numId w:val="2"/>
+        </w:numPr>
+        <w:rPr>
+          <w:b/>
+          <w:sz w:val="24"/>
+        </w:rPr>
+      </w:pPr>
+      <w:r>
+        <w:rPr>
+          <w:b/>
+          <w:sz w:val="24"/>
+        </w:rPr>
+        <w:t xml:space="preserve">Procedura </w:t>
+      </w:r>
+      <w:r>
+        <w:rPr>
+          <w:b/>
+          <w:i/>
+          <w:sz w:val="24"/>
+        </w:rPr>
+        <w:t>UpdateWydanie</w:t>
+      </w:r>
+      <w:r>
+        <w:rPr>
+          <w:b/>
+          <w:sz w:val="24"/>
+        </w:rPr>
+        <w:t xml:space="preserve">– procedura aktualizująca </w:t>
+      </w:r>
+      <w:r>
+        <w:rPr>
+          <w:b/>
+          <w:sz w:val="24"/>
+        </w:rPr>
+        <w:t>datę wydania towaru klientowi</w:t>
+      </w:r>
+      <w:r>
+        <w:rPr>
+          <w:b/>
+          <w:sz w:val="24"/>
+        </w:rPr>
+        <w:t>.</w:t>
+      </w:r>
+    </w:p>
+    <w:p>
+      <w:pPr>
+        <w:pStyle w:val="Akapitzlist"/>
+        <w:numPr>
+          <w:ilvl w:val="0"/>
+          <w:numId w:val="2"/>
+        </w:numPr>
+        <w:rPr>
+          <w:b/>
+          <w:sz w:val="24"/>
+        </w:rPr>
+      </w:pPr>
+      <w:r>
+        <w:rPr>
+          <w:b/>
+          <w:sz w:val="24"/>
+        </w:rPr>
+        <w:t xml:space="preserve">Procedura </w:t>
+      </w:r>
+      <w:r>
+        <w:rPr>
+          <w:b/>
+          <w:i/>
+          <w:sz w:val="24"/>
+        </w:rPr>
+        <w:t>UpdatePracownik</w:t>
+      </w:r>
+      <w:r>
+        <w:rPr>
+          <w:b/>
+          <w:sz w:val="24"/>
+        </w:rPr>
+        <w:t xml:space="preserve">– procedura aktualizująca </w:t>
+      </w:r>
+      <w:r>
+        <w:rPr>
+          <w:b/>
+          <w:sz w:val="24"/>
+        </w:rPr>
+        <w:t>dane o pracowniku</w:t>
+      </w:r>
+      <w:r>
+        <w:rPr>
+          <w:b/>
+          <w:sz w:val="24"/>
+        </w:rPr>
+        <w:t>.</w:t>
+      </w:r>
+    </w:p>
+    <w:p>
+      <w:pPr>
+        <w:pStyle w:val="Akapitzlist"/>
+        <w:numPr>
+          <w:ilvl w:val="0"/>
+          <w:numId w:val="2"/>
+        </w:numPr>
+        <w:rPr>
+          <w:b/>
+          <w:sz w:val="24"/>
+        </w:rPr>
+      </w:pPr>
+      <w:r>
+        <w:rPr>
+          <w:b/>
+          <w:sz w:val="24"/>
+        </w:rPr>
+        <w:t xml:space="preserve">Procedura </w:t>
+      </w:r>
+      <w:r>
+        <w:rPr>
+          <w:b/>
+          <w:i/>
+          <w:sz w:val="24"/>
+        </w:rPr>
+        <w:t>Update</w:t>
+      </w:r>
+      <w:r>
+        <w:rPr>
+          <w:b/>
+          <w:i/>
+          <w:sz w:val="24"/>
+        </w:rPr>
+        <w:t>Klient</w:t>
+      </w:r>
+      <w:r>
+        <w:rPr>
+          <w:b/>
+          <w:sz w:val="24"/>
+        </w:rPr>
+        <w:t xml:space="preserve">– procedura aktualizująca dane o </w:t>
+      </w:r>
+      <w:r>
+        <w:rPr>
+          <w:b/>
+          <w:sz w:val="24"/>
+        </w:rPr>
+        <w:t>kliencie</w:t>
+      </w:r>
+      <w:r>
+        <w:rPr>
+          <w:b/>
+          <w:sz w:val="24"/>
+        </w:rPr>
+        <w:t>.</w:t>
+      </w:r>
+    </w:p>
+    <w:p>
+      <w:pPr>
+        <w:pStyle w:val="Akapitzlist"/>
+        <w:numPr>
+          <w:ilvl w:val="0"/>
+          <w:numId w:val="2"/>
+        </w:numPr>
+        <w:rPr>
+          <w:b/>
+          <w:sz w:val="24"/>
+        </w:rPr>
+      </w:pPr>
+      <w:r>
+        <w:rPr>
+          <w:b/>
+          <w:sz w:val="24"/>
+        </w:rPr>
+        <w:t xml:space="preserve">Procedura </w:t>
+      </w:r>
+      <w:r>
+        <w:rPr>
+          <w:b/>
+          <w:i/>
+          <w:sz w:val="24"/>
+        </w:rPr>
+        <w:t>Update</w:t>
+      </w:r>
+      <w:r>
+        <w:rPr>
+          <w:b/>
+          <w:i/>
+          <w:sz w:val="24"/>
+        </w:rPr>
+        <w:t>Towar</w:t>
       </w:r>
       <w:bookmarkStart w:id="0" w:name="_GoBack"/>
       <w:bookmarkEnd w:id="0"/>
+      <w:r>
+        <w:rPr>
+          <w:b/>
+          <w:sz w:val="24"/>
+        </w:rPr>
+        <w:t xml:space="preserve"> – procedura aktualizująca </w:t>
+      </w:r>
+      <w:r>
+        <w:rPr>
+          <w:b/>
+          <w:sz w:val="24"/>
+        </w:rPr>
+        <w:t>dane o towarze</w:t>
+      </w:r>
+      <w:r>
+        <w:rPr>
+          <w:b/>
+          <w:sz w:val="24"/>
+        </w:rPr>
+        <w:t>.</w:t>
+      </w:r>
     </w:p>
     <w:p>
       <w:pPr>
@@ -2296,6 +2388,195 @@
     </w:sectPr>
   </w:body>
 </w:document>
+</file>
+
+<file path=word/numbering.xml><?xml version="1.0" encoding="utf-8"?>
+<w:numbering xmlns:wpc="http://schemas.microsoft.com/office/word/2010/wordprocessingCanvas" xmlns:cx="http://schemas.microsoft.com/office/drawing/2014/chartex" xmlns:cx1="http://schemas.microsoft.com/office/drawing/2015/9/8/chartex" xmlns:mc="http://schemas.openxmlformats.org/markup-compatibility/2006" xmlns:o="urn:schemas-microsoft-com:office:office" xmlns:r="http://schemas.openxmlformats.org/officeDocument/2006/relationships" xmlns:m="http://schemas.openxmlformats.org/officeDocument/2006/math" xmlns:v="urn:schemas-microsoft-com:vml" xmlns:wp14="http://schemas.microsoft.com/office/word/2010/wordprocessingDrawing" xmlns:wp="http://schemas.openxmlformats.org/drawingml/2006/wordprocessingDrawing" xmlns:w10="urn:schemas-microsoft-com:office:word" xmlns:w="http://schemas.openxmlformats.org/wordprocessingml/2006/main" xmlns:w14="http://schemas.microsoft.com/office/word/2010/wordml" xmlns:w15="http://schemas.microsoft.com/office/word/2012/wordml" xmlns:w16se="http://schemas.microsoft.com/office/word/2015/wordml/symex" xmlns:wpg="http://schemas.microsoft.com/office/word/2010/wordprocessingGroup" xmlns:wpi="http://schemas.microsoft.com/office/word/2010/wordprocessingInk" xmlns:wne="http://schemas.microsoft.com/office/word/2006/wordml" xmlns:wps="http://schemas.microsoft.com/office/word/2010/wordprocessingShape" mc:Ignorable="w14 w15 w16se wp14">
+  <w:abstractNum w:abstractNumId="0" w15:restartNumberingAfterBreak="0">
+    <w:nsid w:val="35193246"/>
+    <w:multiLevelType w:val="hybridMultilevel"/>
+    <w:tmpl w:val="F0E4F1BA"/>
+    <w:lvl w:ilvl="0" w:tplc="04150011">
+      <w:start w:val="1"/>
+      <w:numFmt w:val="decimal"/>
+      <w:lvlText w:val="%1)"/>
+      <w:lvlJc w:val="left"/>
+      <w:pPr>
+        <w:ind w:left="720" w:hanging="360"/>
+      </w:pPr>
+      <w:rPr>
+        <w:rFonts w:hint="default"/>
+      </w:rPr>
+    </w:lvl>
+    <w:lvl w:ilvl="1" w:tplc="04150019" w:tentative="1">
+      <w:start w:val="1"/>
+      <w:numFmt w:val="lowerLetter"/>
+      <w:lvlText w:val="%2."/>
+      <w:lvlJc w:val="left"/>
+      <w:pPr>
+        <w:ind w:left="1440" w:hanging="360"/>
+      </w:pPr>
+    </w:lvl>
+    <w:lvl w:ilvl="2" w:tplc="0415001B" w:tentative="1">
+      <w:start w:val="1"/>
+      <w:numFmt w:val="lowerRoman"/>
+      <w:lvlText w:val="%3."/>
+      <w:lvlJc w:val="right"/>
+      <w:pPr>
+        <w:ind w:left="2160" w:hanging="180"/>
+      </w:pPr>
+    </w:lvl>
+    <w:lvl w:ilvl="3" w:tplc="0415000F" w:tentative="1">
+      <w:start w:val="1"/>
+      <w:numFmt w:val="decimal"/>
+      <w:lvlText w:val="%4."/>
+      <w:lvlJc w:val="left"/>
+      <w:pPr>
+        <w:ind w:left="2880" w:hanging="360"/>
+      </w:pPr>
+    </w:lvl>
+    <w:lvl w:ilvl="4" w:tplc="04150019" w:tentative="1">
+      <w:start w:val="1"/>
+      <w:numFmt w:val="lowerLetter"/>
+      <w:lvlText w:val="%5."/>
+      <w:lvlJc w:val="left"/>
+      <w:pPr>
+        <w:ind w:left="3600" w:hanging="360"/>
+      </w:pPr>
+    </w:lvl>
+    <w:lvl w:ilvl="5" w:tplc="0415001B" w:tentative="1">
+      <w:start w:val="1"/>
+      <w:numFmt w:val="lowerRoman"/>
+      <w:lvlText w:val="%6."/>
+      <w:lvlJc w:val="right"/>
+      <w:pPr>
+        <w:ind w:left="4320" w:hanging="180"/>
+      </w:pPr>
+    </w:lvl>
+    <w:lvl w:ilvl="6" w:tplc="0415000F" w:tentative="1">
+      <w:start w:val="1"/>
+      <w:numFmt w:val="decimal"/>
+      <w:lvlText w:val="%7."/>
+      <w:lvlJc w:val="left"/>
+      <w:pPr>
+        <w:ind w:left="5040" w:hanging="360"/>
+      </w:pPr>
+    </w:lvl>
+    <w:lvl w:ilvl="7" w:tplc="04150019" w:tentative="1">
+      <w:start w:val="1"/>
+      <w:numFmt w:val="lowerLetter"/>
+      <w:lvlText w:val="%8."/>
+      <w:lvlJc w:val="left"/>
+      <w:pPr>
+        <w:ind w:left="5760" w:hanging="360"/>
+      </w:pPr>
+    </w:lvl>
+    <w:lvl w:ilvl="8" w:tplc="0415001B" w:tentative="1">
+      <w:start w:val="1"/>
+      <w:numFmt w:val="lowerRoman"/>
+      <w:lvlText w:val="%9."/>
+      <w:lvlJc w:val="right"/>
+      <w:pPr>
+        <w:ind w:left="6480" w:hanging="180"/>
+      </w:pPr>
+    </w:lvl>
+  </w:abstractNum>
+  <w:abstractNum w:abstractNumId="1" w15:restartNumberingAfterBreak="0">
+    <w:nsid w:val="42F85AB7"/>
+    <w:multiLevelType w:val="hybridMultilevel"/>
+    <w:tmpl w:val="F0E4F1BA"/>
+    <w:lvl w:ilvl="0" w:tplc="04150011">
+      <w:start w:val="1"/>
+      <w:numFmt w:val="decimal"/>
+      <w:lvlText w:val="%1)"/>
+      <w:lvlJc w:val="left"/>
+      <w:pPr>
+        <w:ind w:left="720" w:hanging="360"/>
+      </w:pPr>
+      <w:rPr>
+        <w:rFonts w:hint="default"/>
+      </w:rPr>
+    </w:lvl>
+    <w:lvl w:ilvl="1" w:tplc="04150019" w:tentative="1">
+      <w:start w:val="1"/>
+      <w:numFmt w:val="lowerLetter"/>
+      <w:lvlText w:val="%2."/>
+      <w:lvlJc w:val="left"/>
+      <w:pPr>
+        <w:ind w:left="1440" w:hanging="360"/>
+      </w:pPr>
+    </w:lvl>
+    <w:lvl w:ilvl="2" w:tplc="0415001B" w:tentative="1">
+      <w:start w:val="1"/>
+      <w:numFmt w:val="lowerRoman"/>
+      <w:lvlText w:val="%3."/>
+      <w:lvlJc w:val="right"/>
+      <w:pPr>
+        <w:ind w:left="2160" w:hanging="180"/>
+      </w:pPr>
+    </w:lvl>
+    <w:lvl w:ilvl="3" w:tplc="0415000F" w:tentative="1">
+      <w:start w:val="1"/>
+      <w:numFmt w:val="decimal"/>
+      <w:lvlText w:val="%4."/>
+      <w:lvlJc w:val="left"/>
+      <w:pPr>
+        <w:ind w:left="2880" w:hanging="360"/>
+      </w:pPr>
+    </w:lvl>
+    <w:lvl w:ilvl="4" w:tplc="04150019" w:tentative="1">
+      <w:start w:val="1"/>
+      <w:numFmt w:val="lowerLetter"/>
+      <w:lvlText w:val="%5."/>
+      <w:lvlJc w:val="left"/>
+      <w:pPr>
+        <w:ind w:left="3600" w:hanging="360"/>
+      </w:pPr>
+    </w:lvl>
+    <w:lvl w:ilvl="5" w:tplc="0415001B" w:tentative="1">
+      <w:start w:val="1"/>
+      <w:numFmt w:val="lowerRoman"/>
+      <w:lvlText w:val="%6."/>
+      <w:lvlJc w:val="right"/>
+      <w:pPr>
+        <w:ind w:left="4320" w:hanging="180"/>
+      </w:pPr>
+    </w:lvl>
+    <w:lvl w:ilvl="6" w:tplc="0415000F" w:tentative="1">
+      <w:start w:val="1"/>
+      <w:numFmt w:val="decimal"/>
+      <w:lvlText w:val="%7."/>
+      <w:lvlJc w:val="left"/>
+      <w:pPr>
+        <w:ind w:left="5040" w:hanging="360"/>
+      </w:pPr>
+    </w:lvl>
+    <w:lvl w:ilvl="7" w:tplc="04150019" w:tentative="1">
+      <w:start w:val="1"/>
+      <w:numFmt w:val="lowerLetter"/>
+      <w:lvlText w:val="%8."/>
+      <w:lvlJc w:val="left"/>
+      <w:pPr>
+        <w:ind w:left="5760" w:hanging="360"/>
+      </w:pPr>
+    </w:lvl>
+    <w:lvl w:ilvl="8" w:tplc="0415001B" w:tentative="1">
+      <w:start w:val="1"/>
+      <w:numFmt w:val="lowerRoman"/>
+      <w:lvlText w:val="%9."/>
+      <w:lvlJc w:val="right"/>
+      <w:pPr>
+        <w:ind w:left="6480" w:hanging="180"/>
+      </w:pPr>
+    </w:lvl>
+  </w:abstractNum>
+  <w:num w:numId="1">
+    <w:abstractNumId w:val="1"/>
+  </w:num>
+  <w:num w:numId="2">
+    <w:abstractNumId w:val="0"/>
+  </w:num>
+</w:numbering>
 </file>
 
 <file path=word/styles.xml><?xml version="1.0" encoding="utf-8"?>
@@ -2719,6 +3000,17 @@
     <w:semiHidden/>
     <w:unhideWhenUsed/>
   </w:style>
+  <w:style w:type="paragraph" w:styleId="Akapitzlist">
+    <w:name w:val="List Paragraph"/>
+    <w:basedOn w:val="Normalny"/>
+    <w:uiPriority w:val="34"/>
+    <w:qFormat/>
+    <w:rsid w:val="005F2963"/>
+    <w:pPr>
+      <w:ind w:left="720"/>
+      <w:contextualSpacing/>
+    </w:pPr>
+  </w:style>
 </w:styles>
 </file>
 

</xml_diff>